<commit_message>
docs: fazendo correcao do requisitos, dos casos de usos e do MER
</commit_message>
<xml_diff>
--- a/PFC_2025_Docs/ApêndiceD-VisãodosDados/Donate_ModeloLogico.docx
+++ b/PFC_2025_Docs/ApêndiceD-VisãodosDados/Donate_ModeloLogico.docx
@@ -96,21 +96,7 @@
         <w:rPr>
           <w:lang w:val="en-US"/>
         </w:rPr>
-        <w:t xml:space="preserve">) = character </w:t>
-      </w:r>
-      <w:proofErr w:type="gramStart"/>
-      <w:r>
-        <w:rPr>
-          <w:lang w:val="en-US"/>
-        </w:rPr>
-        <w:t>varying(</w:t>
-      </w:r>
-      <w:proofErr w:type="gramEnd"/>
-      <w:r>
-        <w:rPr>
-          <w:lang w:val="en-US"/>
-        </w:rPr>
-        <w:t>25) NOT NULL</w:t>
+        <w:t>) = character varying(25) NOT NULL</w:t>
       </w:r>
     </w:p>
     <w:p>
@@ -137,21 +123,7 @@
         <w:rPr>
           <w:lang w:val="en-US"/>
         </w:rPr>
-        <w:t xml:space="preserve">) = character </w:t>
-      </w:r>
-      <w:proofErr w:type="gramStart"/>
-      <w:r>
-        <w:rPr>
-          <w:lang w:val="en-US"/>
-        </w:rPr>
-        <w:t>varying(</w:t>
-      </w:r>
-      <w:proofErr w:type="gramEnd"/>
-      <w:r>
-        <w:rPr>
-          <w:lang w:val="en-US"/>
-        </w:rPr>
-        <w:t>10) NOT NULL</w:t>
+        <w:t>) = character varying(10) NOT NULL</w:t>
       </w:r>
     </w:p>
     <w:p>
@@ -178,21 +150,7 @@
         <w:rPr>
           <w:lang w:val="en-US"/>
         </w:rPr>
-        <w:t xml:space="preserve">) = character </w:t>
-      </w:r>
-      <w:proofErr w:type="gramStart"/>
-      <w:r>
-        <w:rPr>
-          <w:lang w:val="en-US"/>
-        </w:rPr>
-        <w:t>varying(</w:t>
-      </w:r>
-      <w:proofErr w:type="gramEnd"/>
-      <w:r>
-        <w:rPr>
-          <w:lang w:val="en-US"/>
-        </w:rPr>
-        <w:t>2) NOT NULL</w:t>
+        <w:t>) = character varying(2) NOT NULL</w:t>
       </w:r>
     </w:p>
     <w:p>
@@ -219,21 +177,7 @@
         <w:rPr>
           <w:lang w:val="en-US"/>
         </w:rPr>
-        <w:t xml:space="preserve">) = character </w:t>
-      </w:r>
-      <w:proofErr w:type="gramStart"/>
-      <w:r>
-        <w:rPr>
-          <w:lang w:val="en-US"/>
-        </w:rPr>
-        <w:t>varying(</w:t>
-      </w:r>
-      <w:proofErr w:type="gramEnd"/>
-      <w:r>
-        <w:rPr>
-          <w:lang w:val="en-US"/>
-        </w:rPr>
-        <w:t>255) NOT NULL</w:t>
+        <w:t>) = character varying(255) NOT NULL</w:t>
       </w:r>
     </w:p>
     <w:p>
@@ -260,21 +204,7 @@
         <w:rPr>
           <w:lang w:val="en-US"/>
         </w:rPr>
-        <w:t xml:space="preserve">) = character </w:t>
-      </w:r>
-      <w:proofErr w:type="gramStart"/>
-      <w:r>
-        <w:rPr>
-          <w:lang w:val="en-US"/>
-        </w:rPr>
-        <w:t>varying(</w:t>
-      </w:r>
-      <w:proofErr w:type="gramEnd"/>
-      <w:r>
-        <w:rPr>
-          <w:lang w:val="en-US"/>
-        </w:rPr>
-        <w:t>20) NOT NULL</w:t>
+        <w:t>) = character varying(20) NOT NULL</w:t>
       </w:r>
     </w:p>
     <w:p>
@@ -282,17 +212,12 @@
         <w:t xml:space="preserve">Dom (latitude) = </w:t>
       </w:r>
       <w:proofErr w:type="spellStart"/>
-      <w:proofErr w:type="gramStart"/>
       <w:r>
         <w:t>numeric</w:t>
       </w:r>
       <w:proofErr w:type="spellEnd"/>
       <w:r>
-        <w:t>(</w:t>
-      </w:r>
-      <w:proofErr w:type="gramEnd"/>
-      <w:r>
-        <w:t>8,6)</w:t>
+        <w:t>(8,6)</w:t>
       </w:r>
     </w:p>
     <w:p>
@@ -300,17 +225,12 @@
         <w:t xml:space="preserve">Dom (longitude) = </w:t>
       </w:r>
       <w:proofErr w:type="spellStart"/>
-      <w:proofErr w:type="gramStart"/>
       <w:r>
         <w:t>numeric</w:t>
       </w:r>
       <w:proofErr w:type="spellEnd"/>
       <w:r>
-        <w:t>(</w:t>
-      </w:r>
-      <w:proofErr w:type="gramEnd"/>
-      <w:r>
-        <w:t>8,6)</w:t>
+        <w:t>(8,6)</w:t>
       </w:r>
     </w:p>
     <w:p/>
@@ -451,48 +371,20 @@
         <w:rPr>
           <w:lang w:val="en-US"/>
         </w:rPr>
-        <w:t xml:space="preserve">) = character </w:t>
-      </w:r>
-      <w:proofErr w:type="gramStart"/>
-      <w:r>
-        <w:rPr>
-          <w:lang w:val="en-US"/>
-        </w:rPr>
-        <w:t>varying(</w:t>
-      </w:r>
-      <w:proofErr w:type="gramEnd"/>
-      <w:r>
-        <w:rPr>
-          <w:lang w:val="en-US"/>
-        </w:rPr>
-        <w:t>100) NOT NULL</w:t>
-      </w:r>
-    </w:p>
-    <w:p>
-      <w:pPr>
-        <w:rPr>
-          <w:lang w:val="en-US"/>
-        </w:rPr>
-      </w:pPr>
-      <w:r>
-        <w:rPr>
-          <w:lang w:val="en-US"/>
-        </w:rPr>
-        <w:t xml:space="preserve">Dom (email) = character </w:t>
-      </w:r>
-      <w:proofErr w:type="gramStart"/>
-      <w:r>
-        <w:rPr>
-          <w:lang w:val="en-US"/>
-        </w:rPr>
-        <w:t>varying(</w:t>
-      </w:r>
-      <w:proofErr w:type="gramEnd"/>
-      <w:r>
-        <w:rPr>
-          <w:lang w:val="en-US"/>
-        </w:rPr>
-        <w:t>100) NOT NULL</w:t>
+        <w:t>) = character varying(100) NOT NULL</w:t>
+      </w:r>
+    </w:p>
+    <w:p>
+      <w:pPr>
+        <w:rPr>
+          <w:lang w:val="en-US"/>
+        </w:rPr>
+      </w:pPr>
+      <w:r>
+        <w:rPr>
+          <w:lang w:val="en-US"/>
+        </w:rPr>
+        <w:t>Dom (email) = character varying(100) NOT NULL</w:t>
       </w:r>
     </w:p>
     <w:p>
@@ -519,21 +411,7 @@
         <w:rPr>
           <w:lang w:val="en-US"/>
         </w:rPr>
-        <w:t xml:space="preserve">) = character </w:t>
-      </w:r>
-      <w:proofErr w:type="gramStart"/>
-      <w:r>
-        <w:rPr>
-          <w:lang w:val="en-US"/>
-        </w:rPr>
-        <w:t>varying(</w:t>
-      </w:r>
-      <w:proofErr w:type="gramEnd"/>
-      <w:r>
-        <w:rPr>
-          <w:lang w:val="en-US"/>
-        </w:rPr>
-        <w:t>20)</w:t>
+        <w:t>) = character varying(20)</w:t>
       </w:r>
     </w:p>
     <w:p>
@@ -560,21 +438,7 @@
         <w:rPr>
           <w:lang w:val="en-US"/>
         </w:rPr>
-        <w:t xml:space="preserve">) = character </w:t>
-      </w:r>
-      <w:proofErr w:type="gramStart"/>
-      <w:r>
-        <w:rPr>
-          <w:lang w:val="en-US"/>
-        </w:rPr>
-        <w:t>varying(</w:t>
-      </w:r>
-      <w:proofErr w:type="gramEnd"/>
-      <w:r>
-        <w:rPr>
-          <w:lang w:val="en-US"/>
-        </w:rPr>
-        <w:t>11) NOT NULL</w:t>
+        <w:t>) = character varying(11) NOT NULL</w:t>
       </w:r>
     </w:p>
     <w:p>
@@ -601,21 +465,7 @@
         <w:rPr>
           <w:lang w:val="en-US"/>
         </w:rPr>
-        <w:t xml:space="preserve">) = character </w:t>
-      </w:r>
-      <w:proofErr w:type="gramStart"/>
-      <w:r>
-        <w:rPr>
-          <w:lang w:val="en-US"/>
-        </w:rPr>
-        <w:t>varying(</w:t>
-      </w:r>
-      <w:proofErr w:type="gramEnd"/>
-      <w:r>
-        <w:rPr>
-          <w:lang w:val="en-US"/>
-        </w:rPr>
-        <w:t>100) NOT NULL</w:t>
+        <w:t>) = character varying(100) NOT NULL</w:t>
       </w:r>
     </w:p>
     <w:p>
@@ -728,17 +578,12 @@
         <w:t xml:space="preserve">Dom (latitude) = </w:t>
       </w:r>
       <w:proofErr w:type="spellStart"/>
-      <w:proofErr w:type="gramStart"/>
       <w:r>
         <w:t>numeric</w:t>
       </w:r>
       <w:proofErr w:type="spellEnd"/>
       <w:r>
-        <w:t>(</w:t>
-      </w:r>
-      <w:proofErr w:type="gramEnd"/>
-      <w:r>
-        <w:t>8,6)</w:t>
+        <w:t>(8,6)</w:t>
       </w:r>
     </w:p>
     <w:p>
@@ -746,17 +591,12 @@
         <w:t xml:space="preserve">Dom (longitude) = </w:t>
       </w:r>
       <w:proofErr w:type="spellStart"/>
-      <w:proofErr w:type="gramStart"/>
       <w:r>
         <w:t>numeric</w:t>
       </w:r>
       <w:proofErr w:type="spellEnd"/>
       <w:r>
-        <w:t>(</w:t>
-      </w:r>
-      <w:proofErr w:type="gramEnd"/>
-      <w:r>
-        <w:t>8,6)</w:t>
+        <w:t>(8,6)</w:t>
       </w:r>
     </w:p>
     <w:p>
@@ -849,21 +689,7 @@
         <w:rPr>
           <w:lang w:val="en-US"/>
         </w:rPr>
-        <w:t xml:space="preserve">) = character </w:t>
-      </w:r>
-      <w:proofErr w:type="gramStart"/>
-      <w:r>
-        <w:rPr>
-          <w:lang w:val="en-US"/>
-        </w:rPr>
-        <w:t>varying(</w:t>
-      </w:r>
-      <w:proofErr w:type="gramEnd"/>
-      <w:r>
-        <w:rPr>
-          <w:lang w:val="en-US"/>
-        </w:rPr>
-        <w:t>100) NOT NULL</w:t>
+        <w:t>) = character varying(100) NOT NULL</w:t>
       </w:r>
     </w:p>
     <w:p>
@@ -890,21 +716,7 @@
         <w:rPr>
           <w:lang w:val="en-US"/>
         </w:rPr>
-        <w:t xml:space="preserve">) = character </w:t>
-      </w:r>
-      <w:proofErr w:type="gramStart"/>
-      <w:r>
-        <w:rPr>
-          <w:lang w:val="en-US"/>
-        </w:rPr>
-        <w:t>varying(</w:t>
-      </w:r>
-      <w:proofErr w:type="gramEnd"/>
-      <w:r>
-        <w:rPr>
-          <w:lang w:val="en-US"/>
-        </w:rPr>
-        <w:t>100) NOT NULL</w:t>
+        <w:t>) = character varying(100) NOT NULL</w:t>
       </w:r>
     </w:p>
     <w:p>
@@ -1186,6 +998,484 @@
           <w:lang w:val="en-US"/>
         </w:rPr>
         <w:t>) = integer NOT NULL</w:t>
+      </w:r>
+    </w:p>
+    <w:p>
+      <w:pPr>
+        <w:rPr>
+          <w:lang w:val="en-US"/>
+        </w:rPr>
+      </w:pPr>
+    </w:p>
+    <w:p>
+      <w:pPr>
+        <w:rPr>
+          <w:lang w:val="en-US"/>
+        </w:rPr>
+      </w:pPr>
+      <w:proofErr w:type="spellStart"/>
+      <w:r>
+        <w:rPr>
+          <w:lang w:val="en-US"/>
+        </w:rPr>
+        <w:t>historico_senhas</w:t>
+      </w:r>
+      <w:proofErr w:type="spellEnd"/>
+      <w:r>
+        <w:rPr>
+          <w:lang w:val="en-US"/>
+        </w:rPr>
+        <w:t xml:space="preserve"> (id, </w:t>
+      </w:r>
+      <w:proofErr w:type="spellStart"/>
+      <w:r>
+        <w:rPr>
+          <w:lang w:val="en-US"/>
+        </w:rPr>
+        <w:t>id_usuario</w:t>
+      </w:r>
+      <w:proofErr w:type="spellEnd"/>
+      <w:r>
+        <w:rPr>
+          <w:lang w:val="en-US"/>
+        </w:rPr>
+        <w:t xml:space="preserve">, </w:t>
+      </w:r>
+      <w:proofErr w:type="spellStart"/>
+      <w:r>
+        <w:rPr>
+          <w:lang w:val="en-US"/>
+        </w:rPr>
+        <w:t>hash_senha</w:t>
+      </w:r>
+      <w:proofErr w:type="spellEnd"/>
+      <w:r>
+        <w:rPr>
+          <w:lang w:val="en-US"/>
+        </w:rPr>
+        <w:t xml:space="preserve">, </w:t>
+      </w:r>
+      <w:proofErr w:type="spellStart"/>
+      <w:r>
+        <w:rPr>
+          <w:lang w:val="en-US"/>
+        </w:rPr>
+        <w:t>data_criacao</w:t>
+      </w:r>
+      <w:proofErr w:type="spellEnd"/>
+      <w:r>
+        <w:rPr>
+          <w:lang w:val="en-US"/>
+        </w:rPr>
+        <w:t>)</w:t>
+      </w:r>
+    </w:p>
+    <w:p>
+      <w:pPr>
+        <w:rPr>
+          <w:lang w:val="en-US"/>
+        </w:rPr>
+      </w:pPr>
+      <w:r>
+        <w:rPr>
+          <w:lang w:val="en-US"/>
+        </w:rPr>
+        <w:t>PK (id)</w:t>
+      </w:r>
+    </w:p>
+    <w:p>
+      <w:pPr>
+        <w:rPr>
+          <w:lang w:val="en-US"/>
+        </w:rPr>
+      </w:pPr>
+      <w:r>
+        <w:rPr>
+          <w:lang w:val="en-US"/>
+        </w:rPr>
+        <w:t>FK (</w:t>
+      </w:r>
+      <w:proofErr w:type="spellStart"/>
+      <w:r>
+        <w:rPr>
+          <w:lang w:val="en-US"/>
+        </w:rPr>
+        <w:t>id_usuario</w:t>
+      </w:r>
+      <w:proofErr w:type="spellEnd"/>
+      <w:r>
+        <w:rPr>
+          <w:lang w:val="en-US"/>
+        </w:rPr>
+        <w:t xml:space="preserve">) → </w:t>
+      </w:r>
+      <w:proofErr w:type="spellStart"/>
+      <w:r>
+        <w:rPr>
+          <w:lang w:val="en-US"/>
+        </w:rPr>
+        <w:t>usuario</w:t>
+      </w:r>
+      <w:proofErr w:type="spellEnd"/>
+      <w:r>
+        <w:rPr>
+          <w:lang w:val="en-US"/>
+        </w:rPr>
+        <w:t>(id)</w:t>
+      </w:r>
+    </w:p>
+    <w:p>
+      <w:pPr>
+        <w:rPr>
+          <w:lang w:val="en-US"/>
+        </w:rPr>
+      </w:pPr>
+      <w:r>
+        <w:rPr>
+          <w:lang w:val="en-US"/>
+        </w:rPr>
+        <w:t>Dom (id) = integer NOT NULL</w:t>
+      </w:r>
+    </w:p>
+    <w:p>
+      <w:pPr>
+        <w:rPr>
+          <w:lang w:val="en-US"/>
+        </w:rPr>
+      </w:pPr>
+      <w:r>
+        <w:rPr>
+          <w:lang w:val="en-US"/>
+        </w:rPr>
+        <w:t>Dom (</w:t>
+      </w:r>
+      <w:proofErr w:type="spellStart"/>
+      <w:r>
+        <w:rPr>
+          <w:lang w:val="en-US"/>
+        </w:rPr>
+        <w:t>id_usuario</w:t>
+      </w:r>
+      <w:proofErr w:type="spellEnd"/>
+      <w:r>
+        <w:rPr>
+          <w:lang w:val="en-US"/>
+        </w:rPr>
+        <w:t>) = integer NOT NULL</w:t>
+      </w:r>
+    </w:p>
+    <w:p>
+      <w:pPr>
+        <w:rPr>
+          <w:lang w:val="en-US"/>
+        </w:rPr>
+      </w:pPr>
+      <w:r>
+        <w:rPr>
+          <w:lang w:val="en-US"/>
+        </w:rPr>
+        <w:t>Dom (</w:t>
+      </w:r>
+      <w:proofErr w:type="spellStart"/>
+      <w:r>
+        <w:rPr>
+          <w:lang w:val="en-US"/>
+        </w:rPr>
+        <w:t>hash_senha</w:t>
+      </w:r>
+      <w:proofErr w:type="spellEnd"/>
+      <w:r>
+        <w:rPr>
+          <w:lang w:val="en-US"/>
+        </w:rPr>
+        <w:t>) = character varying(100) NOT NULL</w:t>
+      </w:r>
+    </w:p>
+    <w:p>
+      <w:pPr>
+        <w:rPr>
+          <w:lang w:val="en-US"/>
+        </w:rPr>
+      </w:pPr>
+      <w:r>
+        <w:rPr>
+          <w:lang w:val="en-US"/>
+        </w:rPr>
+        <w:t>Dom (</w:t>
+      </w:r>
+      <w:proofErr w:type="spellStart"/>
+      <w:r>
+        <w:rPr>
+          <w:lang w:val="en-US"/>
+        </w:rPr>
+        <w:t>data_criacao</w:t>
+      </w:r>
+      <w:proofErr w:type="spellEnd"/>
+      <w:r>
+        <w:rPr>
+          <w:lang w:val="en-US"/>
+        </w:rPr>
+        <w:t>) = timestamp with time zone NOT NULL</w:t>
+      </w:r>
+    </w:p>
+    <w:p>
+      <w:pPr>
+        <w:rPr>
+          <w:lang w:val="en-US"/>
+        </w:rPr>
+      </w:pPr>
+    </w:p>
+    <w:p>
+      <w:pPr>
+        <w:rPr>
+          <w:lang w:val="en-US"/>
+        </w:rPr>
+      </w:pPr>
+      <w:proofErr w:type="spellStart"/>
+      <w:r>
+        <w:rPr>
+          <w:lang w:val="en-US"/>
+        </w:rPr>
+        <w:t>notificacao</w:t>
+      </w:r>
+      <w:proofErr w:type="spellEnd"/>
+      <w:r>
+        <w:rPr>
+          <w:lang w:val="en-US"/>
+        </w:rPr>
+        <w:t xml:space="preserve"> (id, </w:t>
+      </w:r>
+      <w:proofErr w:type="spellStart"/>
+      <w:r>
+        <w:rPr>
+          <w:lang w:val="en-US"/>
+        </w:rPr>
+        <w:t>id_usuario</w:t>
+      </w:r>
+      <w:proofErr w:type="spellEnd"/>
+      <w:r>
+        <w:rPr>
+          <w:lang w:val="en-US"/>
+        </w:rPr>
+        <w:t xml:space="preserve">, </w:t>
+      </w:r>
+      <w:proofErr w:type="spellStart"/>
+      <w:r>
+        <w:rPr>
+          <w:lang w:val="en-US"/>
+        </w:rPr>
+        <w:t>tipo</w:t>
+      </w:r>
+      <w:proofErr w:type="spellEnd"/>
+      <w:r>
+        <w:rPr>
+          <w:lang w:val="en-US"/>
+        </w:rPr>
+        <w:t xml:space="preserve">, </w:t>
+      </w:r>
+      <w:proofErr w:type="spellStart"/>
+      <w:r>
+        <w:rPr>
+          <w:lang w:val="en-US"/>
+        </w:rPr>
+        <w:t>mensagem</w:t>
+      </w:r>
+      <w:proofErr w:type="spellEnd"/>
+      <w:r>
+        <w:rPr>
+          <w:lang w:val="en-US"/>
+        </w:rPr>
+        <w:t xml:space="preserve">, </w:t>
+      </w:r>
+      <w:proofErr w:type="spellStart"/>
+      <w:r>
+        <w:rPr>
+          <w:lang w:val="en-US"/>
+        </w:rPr>
+        <w:t>data_envio</w:t>
+      </w:r>
+      <w:proofErr w:type="spellEnd"/>
+      <w:r>
+        <w:rPr>
+          <w:lang w:val="en-US"/>
+        </w:rPr>
+        <w:t>)</w:t>
+      </w:r>
+    </w:p>
+    <w:p>
+      <w:pPr>
+        <w:rPr>
+          <w:lang w:val="en-US"/>
+        </w:rPr>
+      </w:pPr>
+      <w:r>
+        <w:rPr>
+          <w:lang w:val="en-US"/>
+        </w:rPr>
+        <w:t>PK (id)</w:t>
+      </w:r>
+    </w:p>
+    <w:p>
+      <w:pPr>
+        <w:rPr>
+          <w:lang w:val="en-US"/>
+        </w:rPr>
+      </w:pPr>
+      <w:r>
+        <w:rPr>
+          <w:lang w:val="en-US"/>
+        </w:rPr>
+        <w:t>FK (</w:t>
+      </w:r>
+      <w:proofErr w:type="spellStart"/>
+      <w:r>
+        <w:rPr>
+          <w:lang w:val="en-US"/>
+        </w:rPr>
+        <w:t>id_usuario</w:t>
+      </w:r>
+      <w:proofErr w:type="spellEnd"/>
+      <w:r>
+        <w:rPr>
+          <w:lang w:val="en-US"/>
+        </w:rPr>
+        <w:t xml:space="preserve">) → </w:t>
+      </w:r>
+      <w:proofErr w:type="spellStart"/>
+      <w:r>
+        <w:rPr>
+          <w:lang w:val="en-US"/>
+        </w:rPr>
+        <w:t>usuario</w:t>
+      </w:r>
+      <w:proofErr w:type="spellEnd"/>
+      <w:r>
+        <w:rPr>
+          <w:lang w:val="en-US"/>
+        </w:rPr>
+        <w:t>(id)</w:t>
+      </w:r>
+    </w:p>
+    <w:p>
+      <w:pPr>
+        <w:rPr>
+          <w:lang w:val="en-US"/>
+        </w:rPr>
+      </w:pPr>
+      <w:r>
+        <w:rPr>
+          <w:lang w:val="en-US"/>
+        </w:rPr>
+        <w:t>Dom (id) = integer NOT NULL</w:t>
+      </w:r>
+    </w:p>
+    <w:p>
+      <w:pPr>
+        <w:rPr>
+          <w:lang w:val="en-US"/>
+        </w:rPr>
+      </w:pPr>
+      <w:r>
+        <w:rPr>
+          <w:lang w:val="en-US"/>
+        </w:rPr>
+        <w:lastRenderedPageBreak/>
+        <w:t>Dom (</w:t>
+      </w:r>
+      <w:proofErr w:type="spellStart"/>
+      <w:r>
+        <w:rPr>
+          <w:lang w:val="en-US"/>
+        </w:rPr>
+        <w:t>id_usuario</w:t>
+      </w:r>
+      <w:proofErr w:type="spellEnd"/>
+      <w:r>
+        <w:rPr>
+          <w:lang w:val="en-US"/>
+        </w:rPr>
+        <w:t>) = integer NOT NULL</w:t>
+      </w:r>
+    </w:p>
+    <w:p>
+      <w:pPr>
+        <w:rPr>
+          <w:lang w:val="en-US"/>
+        </w:rPr>
+      </w:pPr>
+      <w:r>
+        <w:rPr>
+          <w:lang w:val="en-US"/>
+        </w:rPr>
+        <w:t>Dom (</w:t>
+      </w:r>
+      <w:proofErr w:type="spellStart"/>
+      <w:r>
+        <w:rPr>
+          <w:lang w:val="en-US"/>
+        </w:rPr>
+        <w:t>tipo</w:t>
+      </w:r>
+      <w:proofErr w:type="spellEnd"/>
+      <w:r>
+        <w:rPr>
+          <w:lang w:val="en-US"/>
+        </w:rPr>
+        <w:t>) = character varying(50) NOT NULL</w:t>
+      </w:r>
+    </w:p>
+    <w:p>
+      <w:pPr>
+        <w:rPr>
+          <w:lang w:val="en-US"/>
+        </w:rPr>
+      </w:pPr>
+      <w:r>
+        <w:rPr>
+          <w:lang w:val="en-US"/>
+        </w:rPr>
+        <w:t>Dom (</w:t>
+      </w:r>
+      <w:proofErr w:type="spellStart"/>
+      <w:r>
+        <w:rPr>
+          <w:lang w:val="en-US"/>
+        </w:rPr>
+        <w:t>mensagem</w:t>
+      </w:r>
+      <w:proofErr w:type="spellEnd"/>
+      <w:r>
+        <w:rPr>
+          <w:lang w:val="en-US"/>
+        </w:rPr>
+        <w:t>) = text NOT NULL</w:t>
+      </w:r>
+    </w:p>
+    <w:p>
+      <w:pPr>
+        <w:rPr>
+          <w:lang w:val="en-US"/>
+        </w:rPr>
+      </w:pPr>
+      <w:r>
+        <w:rPr>
+          <w:lang w:val="en-US"/>
+        </w:rPr>
+        <w:t>Dom (</w:t>
+      </w:r>
+      <w:proofErr w:type="spellStart"/>
+      <w:r>
+        <w:rPr>
+          <w:lang w:val="en-US"/>
+        </w:rPr>
+        <w:t>data_envio</w:t>
+      </w:r>
+      <w:proofErr w:type="spellEnd"/>
+      <w:r>
+        <w:rPr>
+          <w:lang w:val="en-US"/>
+        </w:rPr>
+        <w:t>) = timestamp with time zone NOT NULL</w:t>
       </w:r>
     </w:p>
     <w:p>
@@ -1965,6 +2255,7 @@
   <w:style w:type="character" w:default="1" w:styleId="Fontepargpadro">
     <w:name w:val="Default Paragraph Font"/>
     <w:uiPriority w:val="1"/>
+    <w:semiHidden/>
     <w:unhideWhenUsed/>
   </w:style>
   <w:style w:type="table" w:default="1" w:styleId="Tabelanormal">

</xml_diff>